<commit_message>
:books: docks: Documentação com horas corrigidas
</commit_message>
<xml_diff>
--- a/Documentation/Sprint04_Task061_TelaDeListagemDeOrçamentoFrontEnd.docx
+++ b/Documentation/Sprint04_Task061_TelaDeListagemDeOrçamentoFrontEnd.docx
@@ -728,7 +728,13 @@
           </w:tcPr>
           <w:p>
             <w:r>
-              <w:t>10h</w:t>
+              <w:t>1</w:t>
+            </w:r>
+            <w:r>
+              <w:t>5</w:t>
+            </w:r>
+            <w:r>
+              <w:t>h</w:t>
             </w:r>
           </w:p>
         </w:tc>
@@ -738,7 +744,15 @@
           </w:tcPr>
           <w:p>
             <w:r>
-              <w:t>10h</w:t>
+              <w:t>1</w:t>
+            </w:r>
+            <w:r>
+              <w:t>5</w:t>
+            </w:r>
+            <w:bookmarkStart w:id="0" w:name="_GoBack"/>
+            <w:bookmarkEnd w:id="0"/>
+            <w:r>
+              <w:t>h</w:t>
             </w:r>
           </w:p>
         </w:tc>
@@ -778,7 +792,6 @@
         </w:rPr>
         <w:t>Description</w:t>
       </w:r>
-      <w:bookmarkStart w:id="0" w:name="_GoBack"/>
       <w:proofErr w:type="spellEnd"/>
     </w:p>
     <w:p>
@@ -805,7 +818,6 @@
         <w:t>Objetivo</w:t>
       </w:r>
     </w:p>
-    <w:bookmarkEnd w:id="0"/>
     <w:p>
       <w:pPr>
         <w:pStyle w:val="NormalWeb"/>

</xml_diff>